<commit_message>
Pequenas alterações no relatório
</commit_message>
<xml_diff>
--- a/Relatório IIA1.docx
+++ b/Relatório IIA1.docx
@@ -198,7 +198,7 @@
         </w:rPr>
       </w:pPr>
       <w:bookmarkStart w:id="0" w:name="_Toc69218222"/>
-      <w:bookmarkStart w:id="1" w:name="_Toc87623745"/>
+      <w:bookmarkStart w:id="1" w:name="_Toc87634749"/>
       <w:r>
         <w:rPr>
           <w:sz w:val="36"/>
@@ -268,7 +268,7 @@
             </w:rPr>
             <w:fldChar w:fldCharType="separate"/>
           </w:r>
-          <w:hyperlink w:anchor="_Toc87623745" w:history="1">
+          <w:hyperlink w:anchor="_Toc87634749" w:history="1">
             <w:r>
               <w:rPr>
                 <w:rStyle w:val="Hiperligao"/>
@@ -291,7 +291,7 @@
               <w:rPr>
                 <w:webHidden/>
               </w:rPr>
-              <w:instrText xml:space="preserve"> PAGEREF _Toc87623745 \h </w:instrText>
+              <w:instrText xml:space="preserve"> PAGEREF _Toc87634749 \h </w:instrText>
             </w:r>
             <w:r>
               <w:rPr>
@@ -328,7 +328,7 @@
               <w:lang w:eastAsia="pt-PT"/>
             </w:rPr>
           </w:pPr>
-          <w:hyperlink w:anchor="_Toc87623746" w:history="1">
+          <w:hyperlink w:anchor="_Toc87634750" w:history="1">
             <w:r>
               <w:rPr>
                 <w:rStyle w:val="Hiperligao"/>
@@ -351,7 +351,7 @@
               <w:rPr>
                 <w:webHidden/>
               </w:rPr>
-              <w:instrText xml:space="preserve"> PAGEREF _Toc87623746 \h </w:instrText>
+              <w:instrText xml:space="preserve"> PAGEREF _Toc87634750 \h </w:instrText>
             </w:r>
             <w:r>
               <w:rPr>
@@ -388,7 +388,7 @@
               <w:lang w:eastAsia="pt-PT"/>
             </w:rPr>
           </w:pPr>
-          <w:hyperlink w:anchor="_Toc87623747" w:history="1">
+          <w:hyperlink w:anchor="_Toc87634751" w:history="1">
             <w:r>
               <w:rPr>
                 <w:rStyle w:val="Hiperligao"/>
@@ -411,7 +411,7 @@
               <w:rPr>
                 <w:webHidden/>
               </w:rPr>
-              <w:instrText xml:space="preserve"> PAGEREF _Toc87623747 \h </w:instrText>
+              <w:instrText xml:space="preserve"> PAGEREF _Toc87634751 \h </w:instrText>
             </w:r>
             <w:r>
               <w:rPr>
@@ -450,7 +450,7 @@
               <w:lang w:eastAsia="pt-PT"/>
             </w:rPr>
           </w:pPr>
-          <w:hyperlink w:anchor="_Toc87623748" w:history="1">
+          <w:hyperlink w:anchor="_Toc87634752" w:history="1">
             <w:r>
               <w:rPr>
                 <w:rStyle w:val="Hiperligao"/>
@@ -473,7 +473,7 @@
               <w:rPr>
                 <w:webHidden/>
               </w:rPr>
-              <w:instrText xml:space="preserve"> PAGEREF _Toc87623748 \h </w:instrText>
+              <w:instrText xml:space="preserve"> PAGEREF _Toc87634752 \h </w:instrText>
             </w:r>
             <w:r>
               <w:rPr>
@@ -512,7 +512,7 @@
               <w:lang w:eastAsia="pt-PT"/>
             </w:rPr>
           </w:pPr>
-          <w:hyperlink w:anchor="_Toc87623749" w:history="1">
+          <w:hyperlink w:anchor="_Toc87634753" w:history="1">
             <w:r>
               <w:rPr>
                 <w:rStyle w:val="Hiperligao"/>
@@ -535,7 +535,7 @@
               <w:rPr>
                 <w:webHidden/>
               </w:rPr>
-              <w:instrText xml:space="preserve"> PAGEREF _Toc87623749 \h </w:instrText>
+              <w:instrText xml:space="preserve"> PAGEREF _Toc87634753 \h </w:instrText>
             </w:r>
             <w:r>
               <w:rPr>
@@ -576,13 +576,13 @@
               <w:lang w:eastAsia="pt-PT"/>
             </w:rPr>
           </w:pPr>
-          <w:hyperlink w:anchor="_Toc87623750" w:history="1">
+          <w:hyperlink w:anchor="_Toc87634754" w:history="1">
             <w:r>
               <w:rPr>
                 <w:rStyle w:val="Hiperligao"/>
                 <w:noProof/>
               </w:rPr>
-              <w:t>Agentes Ninja</w:t>
+              <w:t>Ninjas</w:t>
             </w:r>
             <w:r>
               <w:rPr>
@@ -603,7 +603,7 @@
                 <w:noProof/>
                 <w:webHidden/>
               </w:rPr>
-              <w:instrText xml:space="preserve"> PAGEREF _Toc87623750 \h </w:instrText>
+              <w:instrText xml:space="preserve"> PAGEREF _Toc87634754 \h </w:instrText>
             </w:r>
             <w:r>
               <w:rPr>
@@ -648,7 +648,7 @@
               <w:lang w:eastAsia="pt-PT"/>
             </w:rPr>
           </w:pPr>
-          <w:hyperlink w:anchor="_Toc87623751" w:history="1">
+          <w:hyperlink w:anchor="_Toc87634755" w:history="1">
             <w:r>
               <w:rPr>
                 <w:rStyle w:val="Hiperligao"/>
@@ -675,7 +675,7 @@
                 <w:noProof/>
                 <w:webHidden/>
               </w:rPr>
-              <w:instrText xml:space="preserve"> PAGEREF _Toc87623751 \h </w:instrText>
+              <w:instrText xml:space="preserve"> PAGEREF _Toc87634755 \h </w:instrText>
             </w:r>
             <w:r>
               <w:rPr>
@@ -716,7 +716,7 @@
               <w:lang w:eastAsia="pt-PT"/>
             </w:rPr>
           </w:pPr>
-          <w:hyperlink w:anchor="_Toc87623752" w:history="1">
+          <w:hyperlink w:anchor="_Toc87634756" w:history="1">
             <w:r>
               <w:rPr>
                 <w:rStyle w:val="Hiperligao"/>
@@ -739,7 +739,7 @@
               <w:rPr>
                 <w:webHidden/>
               </w:rPr>
-              <w:instrText xml:space="preserve"> PAGEREF _Toc87623752 \h </w:instrText>
+              <w:instrText xml:space="preserve"> PAGEREF _Toc87634756 \h </w:instrText>
             </w:r>
             <w:r>
               <w:rPr>
@@ -778,7 +778,7 @@
               <w:lang w:eastAsia="pt-PT"/>
             </w:rPr>
           </w:pPr>
-          <w:hyperlink w:anchor="_Toc87623753" w:history="1">
+          <w:hyperlink w:anchor="_Toc87634757" w:history="1">
             <w:r>
               <w:rPr>
                 <w:rStyle w:val="Hiperligao"/>
@@ -801,7 +801,7 @@
               <w:rPr>
                 <w:webHidden/>
               </w:rPr>
-              <w:instrText xml:space="preserve"> PAGEREF _Toc87623753 \h </w:instrText>
+              <w:instrText xml:space="preserve"> PAGEREF _Toc87634757 \h </w:instrText>
             </w:r>
             <w:r>
               <w:rPr>
@@ -842,7 +842,7 @@
               <w:lang w:eastAsia="pt-PT"/>
             </w:rPr>
           </w:pPr>
-          <w:hyperlink w:anchor="_Toc87623754" w:history="1">
+          <w:hyperlink w:anchor="_Toc87634758" w:history="1">
             <w:r>
               <w:rPr>
                 <w:rStyle w:val="Hiperligao"/>
@@ -869,7 +869,7 @@
                 <w:noProof/>
                 <w:webHidden/>
               </w:rPr>
-              <w:instrText xml:space="preserve"> PAGEREF _Toc87623754 \h </w:instrText>
+              <w:instrText xml:space="preserve"> PAGEREF _Toc87634758 \h </w:instrText>
             </w:r>
             <w:r>
               <w:rPr>
@@ -914,7 +914,7 @@
               <w:lang w:eastAsia="pt-PT"/>
             </w:rPr>
           </w:pPr>
-          <w:hyperlink w:anchor="_Toc87623755" w:history="1">
+          <w:hyperlink w:anchor="_Toc87634759" w:history="1">
             <w:r>
               <w:rPr>
                 <w:rStyle w:val="Hiperligao"/>
@@ -941,7 +941,7 @@
                 <w:noProof/>
                 <w:webHidden/>
               </w:rPr>
-              <w:instrText xml:space="preserve"> PAGEREF _Toc87623755 \h </w:instrText>
+              <w:instrText xml:space="preserve"> PAGEREF _Toc87634759 \h </w:instrText>
             </w:r>
             <w:r>
               <w:rPr>
@@ -986,7 +986,7 @@
               <w:lang w:eastAsia="pt-PT"/>
             </w:rPr>
           </w:pPr>
-          <w:hyperlink w:anchor="_Toc87623756" w:history="1">
+          <w:hyperlink w:anchor="_Toc87634760" w:history="1">
             <w:r>
               <w:rPr>
                 <w:rStyle w:val="Hiperligao"/>
@@ -1013,7 +1013,7 @@
                 <w:noProof/>
                 <w:webHidden/>
               </w:rPr>
-              <w:instrText xml:space="preserve"> PAGEREF _Toc87623756 \h </w:instrText>
+              <w:instrText xml:space="preserve"> PAGEREF _Toc87634760 \h </w:instrText>
             </w:r>
             <w:r>
               <w:rPr>
@@ -1056,7 +1056,7 @@
               <w:lang w:eastAsia="pt-PT"/>
             </w:rPr>
           </w:pPr>
-          <w:hyperlink w:anchor="_Toc87623757" w:history="1">
+          <w:hyperlink w:anchor="_Toc87634761" w:history="1">
             <w:r>
               <w:rPr>
                 <w:rStyle w:val="Hiperligao"/>
@@ -1079,7 +1079,7 @@
               <w:rPr>
                 <w:webHidden/>
               </w:rPr>
-              <w:instrText xml:space="preserve"> PAGEREF _Toc87623757 \h </w:instrText>
+              <w:instrText xml:space="preserve"> PAGEREF _Toc87634761 \h </w:instrText>
             </w:r>
             <w:r>
               <w:rPr>
@@ -1120,7 +1120,7 @@
               <w:lang w:eastAsia="pt-PT"/>
             </w:rPr>
           </w:pPr>
-          <w:hyperlink w:anchor="_Toc87623758" w:history="1">
+          <w:hyperlink w:anchor="_Toc87634762" w:history="1">
             <w:r>
               <w:rPr>
                 <w:rStyle w:val="Hiperligao"/>
@@ -1147,7 +1147,7 @@
                 <w:noProof/>
                 <w:webHidden/>
               </w:rPr>
-              <w:instrText xml:space="preserve"> PAGEREF _Toc87623758 \h </w:instrText>
+              <w:instrText xml:space="preserve"> PAGEREF _Toc87634762 \h </w:instrText>
             </w:r>
             <w:r>
               <w:rPr>
@@ -1192,7 +1192,7 @@
               <w:lang w:eastAsia="pt-PT"/>
             </w:rPr>
           </w:pPr>
-          <w:hyperlink w:anchor="_Toc87623759" w:history="1">
+          <w:hyperlink w:anchor="_Toc87634763" w:history="1">
             <w:r>
               <w:rPr>
                 <w:rStyle w:val="Hiperligao"/>
@@ -1219,7 +1219,7 @@
                 <w:noProof/>
                 <w:webHidden/>
               </w:rPr>
-              <w:instrText xml:space="preserve"> PAGEREF _Toc87623759 \h </w:instrText>
+              <w:instrText xml:space="preserve"> PAGEREF _Toc87634763 \h </w:instrText>
             </w:r>
             <w:r>
               <w:rPr>
@@ -1264,7 +1264,7 @@
               <w:lang w:eastAsia="pt-PT"/>
             </w:rPr>
           </w:pPr>
-          <w:hyperlink w:anchor="_Toc87623760" w:history="1">
+          <w:hyperlink w:anchor="_Toc87634764" w:history="1">
             <w:r>
               <w:rPr>
                 <w:rStyle w:val="Hiperligao"/>
@@ -1291,7 +1291,7 @@
                 <w:noProof/>
                 <w:webHidden/>
               </w:rPr>
-              <w:instrText xml:space="preserve"> PAGEREF _Toc87623760 \h </w:instrText>
+              <w:instrText xml:space="preserve"> PAGEREF _Toc87634764 \h </w:instrText>
             </w:r>
             <w:r>
               <w:rPr>
@@ -1332,7 +1332,7 @@
               <w:lang w:eastAsia="pt-PT"/>
             </w:rPr>
           </w:pPr>
-          <w:hyperlink w:anchor="_Toc87623761" w:history="1">
+          <w:hyperlink w:anchor="_Toc87634765" w:history="1">
             <w:r>
               <w:rPr>
                 <w:rStyle w:val="Hiperligao"/>
@@ -1355,7 +1355,7 @@
               <w:rPr>
                 <w:webHidden/>
               </w:rPr>
-              <w:instrText xml:space="preserve"> PAGEREF _Toc87623761 \h </w:instrText>
+              <w:instrText xml:space="preserve"> PAGEREF _Toc87634765 \h </w:instrText>
             </w:r>
             <w:r>
               <w:rPr>
@@ -1421,7 +1421,7 @@
         <w:lastRenderedPageBreak/>
         <w:tab/>
       </w:r>
-      <w:bookmarkStart w:id="2" w:name="_Toc87623746"/>
+      <w:bookmarkStart w:id="2" w:name="_Toc87634750"/>
       <w:r>
         <w:t>Introdução</w:t>
       </w:r>
@@ -1557,7 +1557,7 @@
       <w:pPr>
         <w:pStyle w:val="Ttulo1"/>
       </w:pPr>
-      <w:bookmarkStart w:id="3" w:name="_Toc87623747"/>
+      <w:bookmarkStart w:id="3" w:name="_Toc87634751"/>
       <w:r>
         <w:lastRenderedPageBreak/>
         <w:t>Implementação</w:t>
@@ -1573,7 +1573,7 @@
       <w:pPr>
         <w:pStyle w:val="Ttulo2"/>
       </w:pPr>
-      <w:bookmarkStart w:id="4" w:name="_Toc87623748"/>
+      <w:bookmarkStart w:id="4" w:name="_Toc87634752"/>
       <w:r>
         <w:t>Modelo Base:</w:t>
       </w:r>
@@ -1870,16 +1870,10 @@
       <w:pPr>
         <w:pStyle w:val="Ttulo2"/>
       </w:pPr>
-      <w:bookmarkStart w:id="5" w:name="_Toc87623749"/>
+      <w:bookmarkStart w:id="5" w:name="_Toc87634753"/>
       <w:r>
         <w:lastRenderedPageBreak/>
-        <w:t xml:space="preserve">Modelo </w:t>
-      </w:r>
-      <w:r>
-        <w:t>Melhorado</w:t>
-      </w:r>
-      <w:r>
-        <w:t>:</w:t>
+        <w:t>Modelo Melhorado:</w:t>
       </w:r>
       <w:bookmarkEnd w:id="5"/>
     </w:p>
@@ -1906,13 +1900,7 @@
         <w:jc w:val="both"/>
       </w:pPr>
       <w:r>
-        <w:t xml:space="preserve">Agentes </w:t>
-      </w:r>
-      <w:r>
-        <w:t>N</w:t>
-      </w:r>
-      <w:r>
-        <w:t>inja</w:t>
+        <w:t>Ninjas</w:t>
       </w:r>
     </w:p>
     <w:p>
@@ -1934,9 +1922,9 @@
       <w:pPr>
         <w:pStyle w:val="Ttulo3"/>
       </w:pPr>
-      <w:bookmarkStart w:id="6" w:name="_Toc87623750"/>
-      <w:r>
-        <w:t>Agentes Ninja</w:t>
+      <w:bookmarkStart w:id="6" w:name="_Toc87634754"/>
+      <w:r>
+        <w:t>Ninjas</w:t>
       </w:r>
       <w:bookmarkEnd w:id="6"/>
     </w:p>
@@ -1998,9 +1986,62 @@
           <w:noProof/>
         </w:rPr>
         <w:drawing>
-          <wp:inline distT="0" distB="0" distL="0" distR="0" wp14:anchorId="06D0CA30" wp14:editId="12E937EE">
-            <wp:extent cx="2447364" cy="872703"/>
-            <wp:effectExtent l="0" t="0" r="3810" b="3810"/>
+          <wp:inline distT="0" distB="0" distL="0" distR="0" wp14:anchorId="429BC7E7" wp14:editId="6D50BA23">
+            <wp:extent cx="1219200" cy="872490"/>
+            <wp:effectExtent l="0" t="0" r="0" b="3810"/>
+            <wp:docPr id="1" name="Imagem 1" descr="Uma imagem com shoji, palavras cruzadas, edifício&#10;&#10;Descrição gerada automaticamente"/>
+            <wp:cNvGraphicFramePr>
+              <a:graphicFrameLocks xmlns:a="http://schemas.openxmlformats.org/drawingml/2006/main" noChangeAspect="1"/>
+            </wp:cNvGraphicFramePr>
+            <a:graphic xmlns:a="http://schemas.openxmlformats.org/drawingml/2006/main">
+              <a:graphicData uri="http://schemas.openxmlformats.org/drawingml/2006/picture">
+                <pic:pic xmlns:pic="http://schemas.openxmlformats.org/drawingml/2006/picture">
+                  <pic:nvPicPr>
+                    <pic:cNvPr id="32" name="Imagem 32" descr="Uma imagem com shoji, palavras cruzadas, edifício&#10;&#10;Descrição gerada automaticamente"/>
+                    <pic:cNvPicPr/>
+                  </pic:nvPicPr>
+                  <pic:blipFill rotWithShape="1">
+                    <a:blip r:embed="rId14">
+                      <a:extLst>
+                        <a:ext uri="{28A0092B-C50C-407E-A947-70E740481C1C}">
+                          <a14:useLocalDpi xmlns:a14="http://schemas.microsoft.com/office/drawing/2010/main" val="0"/>
+                        </a:ext>
+                      </a:extLst>
+                    </a:blip>
+                    <a:srcRect l="50171"/>
+                    <a:stretch/>
+                  </pic:blipFill>
+                  <pic:spPr bwMode="auto">
+                    <a:xfrm flipH="1">
+                      <a:off x="0" y="0"/>
+                      <a:ext cx="1231747" cy="881469"/>
+                    </a:xfrm>
+                    <a:prstGeom prst="rect">
+                      <a:avLst/>
+                    </a:prstGeom>
+                    <a:ln>
+                      <a:noFill/>
+                    </a:ln>
+                    <a:extLst>
+                      <a:ext uri="{53640926-AAD7-44D8-BBD7-CCE9431645EC}">
+                        <a14:shadowObscured xmlns:a14="http://schemas.microsoft.com/office/drawing/2010/main"/>
+                      </a:ext>
+                    </a:extLst>
+                  </pic:spPr>
+                </pic:pic>
+              </a:graphicData>
+            </a:graphic>
+          </wp:inline>
+        </w:drawing>
+      </w:r>
+      <w:r>
+        <w:rPr>
+          <w:noProof/>
+        </w:rPr>
+        <w:drawing>
+          <wp:inline distT="0" distB="0" distL="0" distR="0" wp14:anchorId="06D0CA30" wp14:editId="338971F1">
+            <wp:extent cx="1219200" cy="872490"/>
+            <wp:effectExtent l="0" t="0" r="0" b="3810"/>
             <wp:docPr id="32" name="Imagem 32" descr="Uma imagem com shoji, palavras cruzadas, edifício&#10;&#10;Descrição gerada automaticamente"/>
             <wp:cNvGraphicFramePr>
               <a:graphicFrameLocks xmlns:a="http://schemas.openxmlformats.org/drawingml/2006/main" noChangeAspect="1"/>
@@ -2012,7 +2053,7 @@
                     <pic:cNvPr id="32" name="Imagem 32" descr="Uma imagem com shoji, palavras cruzadas, edifício&#10;&#10;Descrição gerada automaticamente"/>
                     <pic:cNvPicPr/>
                   </pic:nvPicPr>
-                  <pic:blipFill>
+                  <pic:blipFill rotWithShape="1">
                     <a:blip r:embed="rId14">
                       <a:extLst>
                         <a:ext uri="{28A0092B-C50C-407E-A947-70E740481C1C}">
@@ -2020,18 +2061,25 @@
                         </a:ext>
                       </a:extLst>
                     </a:blip>
-                    <a:stretch>
-                      <a:fillRect/>
-                    </a:stretch>
+                    <a:srcRect l="50171"/>
+                    <a:stretch/>
                   </pic:blipFill>
-                  <pic:spPr>
-                    <a:xfrm flipH="1">
+                  <pic:spPr bwMode="auto">
+                    <a:xfrm>
                       <a:off x="0" y="0"/>
-                      <a:ext cx="2471947" cy="881469"/>
+                      <a:ext cx="1231747" cy="881469"/>
                     </a:xfrm>
                     <a:prstGeom prst="rect">
                       <a:avLst/>
                     </a:prstGeom>
+                    <a:ln>
+                      <a:noFill/>
+                    </a:ln>
+                    <a:extLst>
+                      <a:ext uri="{53640926-AAD7-44D8-BBD7-CCE9431645EC}">
+                        <a14:shadowObscured xmlns:a14="http://schemas.microsoft.com/office/drawing/2010/main"/>
+                      </a:ext>
+                    </a:extLst>
                   </pic:spPr>
                 </pic:pic>
               </a:graphicData>
@@ -2048,14 +2096,27 @@
       <w:r>
         <w:t xml:space="preserve">Figura </w:t>
       </w:r>
-      <w:fldSimple w:instr=" SEQ Figura \* ARABIC ">
-        <w:r>
-          <w:rPr>
-            <w:noProof/>
-          </w:rPr>
-          <w:t>1</w:t>
-        </w:r>
-      </w:fldSimple>
+      <w:r>
+        <w:fldChar w:fldCharType="begin"/>
+      </w:r>
+      <w:r>
+        <w:instrText xml:space="preserve"> SEQ Figura \* ARABIC </w:instrText>
+      </w:r>
+      <w:r>
+        <w:fldChar w:fldCharType="separate"/>
+      </w:r>
+      <w:r>
+        <w:rPr>
+          <w:noProof/>
+        </w:rPr>
+        <w:t>1</w:t>
+      </w:r>
+      <w:r>
+        <w:rPr>
+          <w:noProof/>
+        </w:rPr>
+        <w:fldChar w:fldCharType="end"/>
+      </w:r>
       <w:r>
         <w:t xml:space="preserve"> - Perceção dos Ninjas</w:t>
       </w:r>
@@ -2074,7 +2135,7 @@
       <w:pPr>
         <w:pStyle w:val="Ttulo3"/>
       </w:pPr>
-      <w:bookmarkStart w:id="7" w:name="_Toc87623751"/>
+      <w:bookmarkStart w:id="7" w:name="_Toc87634755"/>
       <w:r>
         <w:t>Células Explosivas (BOOOM!</w:t>
       </w:r>
@@ -2252,7 +2313,7 @@
       <w:pPr>
         <w:pStyle w:val="Ttulo1"/>
       </w:pPr>
-      <w:bookmarkStart w:id="8" w:name="_Toc87623752"/>
+      <w:bookmarkStart w:id="8" w:name="_Toc87634756"/>
       <w:r>
         <w:lastRenderedPageBreak/>
         <w:t>Análise de Resultados</w:t>
@@ -2268,7 +2329,7 @@
       <w:pPr>
         <w:pStyle w:val="Ttulo2"/>
       </w:pPr>
-      <w:bookmarkStart w:id="9" w:name="_Toc87623753"/>
+      <w:bookmarkStart w:id="9" w:name="_Toc87634757"/>
       <w:r>
         <w:t>Modelo Base:</w:t>
       </w:r>
@@ -2410,7 +2471,7 @@
       <w:pPr>
         <w:pStyle w:val="Ttulo3"/>
       </w:pPr>
-      <w:bookmarkStart w:id="10" w:name="_Toc87623754"/>
+      <w:bookmarkStart w:id="10" w:name="_Toc87634758"/>
       <w:r>
         <w:t>Alterar a energia que os agentes ganham ao comer</w:t>
       </w:r>
@@ -2539,12 +2600,9 @@
       <w:pPr>
         <w:pStyle w:val="Ttulo3"/>
       </w:pPr>
-      <w:bookmarkStart w:id="11" w:name="_Toc87623755"/>
-      <w:r>
-        <w:t xml:space="preserve">Alterar a </w:t>
-      </w:r>
-      <w:r>
-        <w:t>energia inicial dos agentes</w:t>
+      <w:bookmarkStart w:id="11" w:name="_Toc87634759"/>
+      <w:r>
+        <w:t>Alterar a energia inicial dos agentes</w:t>
       </w:r>
       <w:bookmarkEnd w:id="11"/>
     </w:p>
@@ -2635,13 +2693,10 @@
       <w:pPr>
         <w:pStyle w:val="Ttulo3"/>
       </w:pPr>
-      <w:bookmarkStart w:id="12" w:name="_Toc87623756"/>
+      <w:bookmarkStart w:id="12" w:name="_Toc87634760"/>
       <w:r>
         <w:lastRenderedPageBreak/>
-        <w:t xml:space="preserve">Alterar </w:t>
-      </w:r>
-      <w:r>
-        <w:t>o número de Limpadores</w:t>
+        <w:t>Alterar o número de Limpadores</w:t>
       </w:r>
       <w:bookmarkEnd w:id="12"/>
     </w:p>
@@ -2768,15 +2823,9 @@
       <w:pPr>
         <w:pStyle w:val="Ttulo2"/>
       </w:pPr>
-      <w:bookmarkStart w:id="13" w:name="_Toc87623757"/>
-      <w:r>
-        <w:t xml:space="preserve">Modelo </w:t>
-      </w:r>
-      <w:r>
-        <w:t>Melhorado</w:t>
-      </w:r>
-      <w:r>
-        <w:t>:</w:t>
+      <w:bookmarkStart w:id="13" w:name="_Toc87634761"/>
+      <w:r>
+        <w:t>Modelo Melhorado:</w:t>
       </w:r>
       <w:bookmarkEnd w:id="13"/>
     </w:p>
@@ -2785,16 +2834,7 @@
         <w:jc w:val="both"/>
       </w:pPr>
       <w:r>
-        <w:t xml:space="preserve">No modelo </w:t>
-      </w:r>
-      <w:r>
-        <w:t>melhorado</w:t>
-      </w:r>
-      <w:r>
-        <w:t xml:space="preserve"> </w:t>
-      </w:r>
-      <w:r>
-        <w:t xml:space="preserve">quisemos testar as nossas implementações originais como as células explosivas e os ninjas. Para isso, efetuámos 10 iterações de várias experiências de modo a observar a sobrevivência dos agentes ao fim de 2500 </w:t>
+        <w:t xml:space="preserve">No modelo melhorado quisemos testar as nossas implementações originais como as células explosivas e os ninjas. Para isso, efetuámos 10 iterações de várias experiências de modo a observar a sobrevivência dos agentes ao fim de 2500 </w:t>
       </w:r>
       <w:proofErr w:type="spellStart"/>
       <w:r>
@@ -2815,13 +2855,7 @@
         <w:jc w:val="both"/>
       </w:pPr>
       <w:r>
-        <w:t xml:space="preserve">Os testes relativos ao modelo </w:t>
-      </w:r>
-      <w:r>
-        <w:t>melhorado</w:t>
-      </w:r>
-      <w:r>
-        <w:t xml:space="preserve"> são:</w:t>
+        <w:t>Os testes relativos ao modelo melhorado são:</w:t>
       </w:r>
     </w:p>
     <w:p>
@@ -2841,10 +2875,7 @@
         </w:rPr>
       </w:pPr>
       <w:r>
-        <w:t xml:space="preserve">Alterar </w:t>
-      </w:r>
-      <w:r>
-        <w:t>o número de células explosivas</w:t>
+        <w:t>Alterar o número de células explosivas</w:t>
       </w:r>
     </w:p>
     <w:p>
@@ -2864,10 +2895,7 @@
         </w:rPr>
       </w:pPr>
       <w:r>
-        <w:t xml:space="preserve">Alterar </w:t>
-      </w:r>
-      <w:r>
-        <w:t>o número de ninjas existentes</w:t>
+        <w:t>Alterar o número de ninjas existentes</w:t>
       </w:r>
     </w:p>
     <w:p>
@@ -2896,12 +2924,9 @@
       <w:pPr>
         <w:pStyle w:val="Ttulo3"/>
       </w:pPr>
-      <w:bookmarkStart w:id="14" w:name="_Toc87623758"/>
-      <w:r>
-        <w:t xml:space="preserve">Alterar o </w:t>
-      </w:r>
-      <w:r>
-        <w:t>número de células explosivas</w:t>
+      <w:bookmarkStart w:id="14" w:name="_Toc87634762"/>
+      <w:r>
+        <w:t>Alterar o número de células explosivas</w:t>
       </w:r>
       <w:bookmarkEnd w:id="14"/>
     </w:p>
@@ -3041,18 +3066,9 @@
       <w:pPr>
         <w:pStyle w:val="Ttulo3"/>
       </w:pPr>
-      <w:bookmarkStart w:id="15" w:name="_Toc87623759"/>
-      <w:r>
-        <w:t xml:space="preserve">Alterar o número de </w:t>
-      </w:r>
-      <w:r>
-        <w:t>ninjas</w:t>
-      </w:r>
-      <w:r>
-        <w:t xml:space="preserve"> </w:t>
-      </w:r>
-      <w:r>
-        <w:t>existentes</w:t>
+      <w:bookmarkStart w:id="15" w:name="_Toc87634763"/>
+      <w:r>
+        <w:t>Alterar o número de ninjas existentes</w:t>
       </w:r>
       <w:bookmarkEnd w:id="15"/>
     </w:p>
@@ -3185,12 +3201,9 @@
       <w:pPr>
         <w:pStyle w:val="Ttulo3"/>
       </w:pPr>
-      <w:bookmarkStart w:id="16" w:name="_Toc87623760"/>
-      <w:r>
-        <w:t xml:space="preserve">Alterar o </w:t>
-      </w:r>
-      <w:r>
-        <w:t>raio de explosão das células explosivas</w:t>
+      <w:bookmarkStart w:id="16" w:name="_Toc87634764"/>
+      <w:r>
+        <w:t>Alterar o raio de explosão das células explosivas</w:t>
       </w:r>
       <w:bookmarkEnd w:id="16"/>
     </w:p>
@@ -3326,7 +3339,7 @@
           <w:szCs w:val="26"/>
         </w:rPr>
       </w:pPr>
-      <w:bookmarkStart w:id="17" w:name="_Toc87623761"/>
+      <w:bookmarkStart w:id="17" w:name="_Toc87634765"/>
       <w:r>
         <w:lastRenderedPageBreak/>
         <w:t>Conclusão</w:t>

</xml_diff>